<commit_message>
DNN finished, bug in BFGS - DNN interface
</commit_message>
<xml_diff>
--- a/hw2/HW2.docx
+++ b/hw2/HW2.docx
@@ -1,6 +1,6 @@
 
 <file path=word/document.xml><?xml version="1.0" encoding="utf-8"?>
-<w:document xmlns:wpc="http://schemas.microsoft.com/office/word/2010/wordprocessingCanvas" xmlns:mc="http://schemas.openxmlformats.org/markup-compatibility/2006" xmlns:o="urn:schemas-microsoft-com:office:office" xmlns:r="http://schemas.openxmlformats.org/officeDocument/2006/relationships" xmlns:m="http://schemas.openxmlformats.org/officeDocument/2006/math" xmlns:v="urn:schemas-microsoft-com:vml" xmlns:wp14="http://schemas.microsoft.com/office/word/2010/wordprocessingDrawing" xmlns:wp="http://schemas.openxmlformats.org/drawingml/2006/wordprocessingDrawing" xmlns:w10="urn:schemas-microsoft-com:office:word" xmlns:w="http://schemas.openxmlformats.org/wordprocessingml/2006/main" xmlns:w14="http://schemas.microsoft.com/office/word/2010/wordml" xmlns:w15="http://schemas.microsoft.com/office/word/2012/wordml" xmlns:wpg="http://schemas.microsoft.com/office/word/2010/wordprocessingGroup" xmlns:wpi="http://schemas.microsoft.com/office/word/2010/wordprocessingInk" xmlns:wne="http://schemas.microsoft.com/office/word/2006/wordml" xmlns:wps="http://schemas.microsoft.com/office/word/2010/wordprocessingShape" mc:Ignorable="w14 w15 wp14">
+<w:document xmlns:wpc="http://schemas.microsoft.com/office/word/2010/wordprocessingCanvas" xmlns:cx="http://schemas.microsoft.com/office/drawing/2014/chartex" xmlns:cx1="http://schemas.microsoft.com/office/drawing/2015/9/8/chartex" xmlns:cx2="http://schemas.microsoft.com/office/drawing/2015/10/21/chartex" xmlns:cx3="http://schemas.microsoft.com/office/drawing/2016/5/9/chartex" xmlns:cx4="http://schemas.microsoft.com/office/drawing/2016/5/10/chartex" xmlns:cx5="http://schemas.microsoft.com/office/drawing/2016/5/11/chartex" xmlns:cx6="http://schemas.microsoft.com/office/drawing/2016/5/12/chartex" xmlns:cx7="http://schemas.microsoft.com/office/drawing/2016/5/13/chartex" xmlns:cx8="http://schemas.microsoft.com/office/drawing/2016/5/14/chartex" xmlns:mc="http://schemas.openxmlformats.org/markup-compatibility/2006" xmlns:aink="http://schemas.microsoft.com/office/drawing/2016/ink" xmlns:am3d="http://schemas.microsoft.com/office/drawing/2017/model3d" xmlns:o="urn:schemas-microsoft-com:office:office" xmlns:r="http://schemas.openxmlformats.org/officeDocument/2006/relationships" xmlns:m="http://schemas.openxmlformats.org/officeDocument/2006/math" xmlns:v="urn:schemas-microsoft-com:vml" xmlns:wp14="http://schemas.microsoft.com/office/word/2010/wordprocessingDrawing" xmlns:wp="http://schemas.openxmlformats.org/drawingml/2006/wordprocessingDrawing" xmlns:w10="urn:schemas-microsoft-com:office:word" xmlns:w="http://schemas.openxmlformats.org/wordprocessingml/2006/main" xmlns:w14="http://schemas.microsoft.com/office/word/2010/wordml" xmlns:w15="http://schemas.microsoft.com/office/word/2012/wordml" xmlns:w16cid="http://schemas.microsoft.com/office/word/2016/wordml/cid" xmlns:w16se="http://schemas.microsoft.com/office/word/2015/wordml/symex" xmlns:wpg="http://schemas.microsoft.com/office/word/2010/wordprocessingGroup" xmlns:wpi="http://schemas.microsoft.com/office/word/2010/wordprocessingInk" xmlns:wne="http://schemas.microsoft.com/office/word/2006/wordml" xmlns:wps="http://schemas.microsoft.com/office/word/2010/wordprocessingShape" mc:Ignorable="w14 w15 w16se w16cid wp14">
   <w:body>
     <w:p>
       <w:pPr>
@@ -73,23 +73,16 @@
           <w:b/>
           <w:bCs/>
         </w:rPr>
-        <w:t xml:space="preserve">Carmel </w:t>
-      </w:r>
-      <w:proofErr w:type="spellStart"/>
-      <w:r>
-        <w:rPr>
-          <w:b/>
-          <w:bCs/>
-        </w:rPr>
-        <w:t>Rabinovitz</w:t>
-      </w:r>
-      <w:proofErr w:type="spellEnd"/>
-      <w:r>
-        <w:rPr>
-          <w:b/>
-          <w:bCs/>
-        </w:rPr>
-        <w:t xml:space="preserve"> 302958145</w:t>
+        <w:t>Carmel Rabinovitz 302958145</w:t>
+      </w:r>
+    </w:p>
+    <w:p>
+      <w:pPr>
+        <w:pStyle w:val="Heading1"/>
+        <w:jc w:val="center"/>
+      </w:pPr>
+      <w:r>
+        <w:t>Part 1</w:t>
       </w:r>
     </w:p>
     <w:p>
@@ -124,13 +117,8 @@
         </w:rPr>
       </w:pPr>
       <w:r>
-        <w:t xml:space="preserve">We </w:t>
-      </w:r>
-      <w:proofErr w:type="gramStart"/>
-      <w:r>
-        <w:t xml:space="preserve">define </w:t>
-      </w:r>
-      <w:proofErr w:type="gramEnd"/>
+        <w:t xml:space="preserve">We define </w:t>
+      </w:r>
       <m:oMath>
         <m:sSub>
           <m:sSubPr>
@@ -265,16 +253,8 @@
         <w:rPr>
           <w:rFonts w:eastAsiaTheme="minorEastAsia"/>
         </w:rPr>
-        <w:t xml:space="preserve">. Now we can </w:t>
-      </w:r>
-      <w:proofErr w:type="gramStart"/>
-      <w:r>
-        <w:rPr>
-          <w:rFonts w:eastAsiaTheme="minorEastAsia"/>
-        </w:rPr>
-        <w:t xml:space="preserve">define </w:t>
-      </w:r>
-      <w:proofErr w:type="gramEnd"/>
+        <w:t xml:space="preserve">. Now we can define </w:t>
+      </w:r>
       <m:oMath>
         <m:sSub>
           <m:sSubPr>
@@ -494,13 +474,7 @@
             <w:rPr>
               <w:rFonts w:ascii="Cambria Math" w:hAnsi="Cambria Math"/>
             </w:rPr>
-            <m:t>⇒</m:t>
-          </m:r>
-          <m:r>
-            <w:rPr>
-              <w:rFonts w:ascii="Cambria Math" w:hAnsi="Cambria Math"/>
-            </w:rPr>
-            <m:t>λ</m:t>
+            <m:t>⇒λ</m:t>
           </m:r>
           <m:sSub>
             <m:sSubPr>
@@ -582,13 +556,7 @@
             <w:rPr>
               <w:rFonts w:ascii="Cambria Math" w:hAnsi="Cambria Math"/>
             </w:rPr>
-            <m:t>=</m:t>
-          </m:r>
-          <m:r>
-            <w:rPr>
-              <w:rFonts w:ascii="Cambria Math" w:hAnsi="Cambria Math"/>
-            </w:rPr>
-            <m:t>λ</m:t>
+            <m:t>=λ</m:t>
           </m:r>
           <m:d>
             <m:dPr>
@@ -998,13 +966,7 @@
             <w:rPr>
               <w:rFonts w:ascii="Cambria Math" w:eastAsiaTheme="minorEastAsia" w:hAnsi="Cambria Math"/>
             </w:rPr>
-            <m:t xml:space="preserve"> </m:t>
-          </m:r>
-          <m:r>
-            <w:rPr>
-              <w:rFonts w:ascii="Cambria Math" w:eastAsiaTheme="minorEastAsia" w:hAnsi="Cambria Math"/>
-            </w:rPr>
-            <m:t>ϵ  S</m:t>
+            <m:t xml:space="preserve"> ϵ  S</m:t>
           </m:r>
         </m:oMath>
       </m:oMathPara>
@@ -1053,13 +1015,8 @@
         </w:rPr>
       </w:pPr>
       <w:r>
-        <w:t xml:space="preserve">We </w:t>
-      </w:r>
-      <w:proofErr w:type="gramStart"/>
-      <w:r>
-        <w:t xml:space="preserve">define </w:t>
-      </w:r>
-      <w:proofErr w:type="gramEnd"/>
+        <w:t xml:space="preserve">We define </w:t>
+      </w:r>
       <m:oMath>
         <m:sSub>
           <m:sSubPr>
@@ -1232,16 +1189,8 @@
         <w:rPr>
           <w:rFonts w:eastAsiaTheme="minorEastAsia"/>
         </w:rPr>
-        <w:t xml:space="preserve">. We want to show that L is convex by definition, </w:t>
-      </w:r>
-      <w:proofErr w:type="gramStart"/>
-      <w:r>
-        <w:rPr>
-          <w:rFonts w:eastAsiaTheme="minorEastAsia"/>
-        </w:rPr>
-        <w:t xml:space="preserve">meaning </w:t>
-      </w:r>
-      <w:proofErr w:type="gramEnd"/>
+        <w:t xml:space="preserve">. We want to show that L is convex by definition, meaning </w:t>
+      </w:r>
       <m:oMath>
         <m:r>
           <w:rPr>
@@ -1544,19 +1493,7 @@
                 <w:rPr>
                   <w:rFonts w:ascii="Cambria Math" w:eastAsiaTheme="minorEastAsia" w:hAnsi="Cambria Math"/>
                 </w:rPr>
-                <m:t>f</m:t>
-              </m:r>
-              <m:r>
-                <w:rPr>
-                  <w:rFonts w:ascii="Cambria Math" w:eastAsiaTheme="minorEastAsia" w:hAnsi="Cambria Math"/>
-                </w:rPr>
-                <m:t>,C</m:t>
-              </m:r>
-              <m:r>
-                <w:rPr>
-                  <w:rFonts w:ascii="Cambria Math" w:eastAsiaTheme="minorEastAsia" w:hAnsi="Cambria Math"/>
-                </w:rPr>
-                <m:t xml:space="preserve"> is convex</m:t>
+                <m:t>f,C is convex</m:t>
               </m:r>
             </m:sub>
           </m:sSub>
@@ -1868,14 +1805,14 @@
           <w:rFonts w:eastAsiaTheme="minorEastAsia"/>
         </w:rPr>
       </w:pPr>
-      <w:r>
-        <w:t>In order to show that g is convex by definition we would like to show</w:t>
-      </w:r>
       <w:proofErr w:type="gramStart"/>
       <w:r>
-        <w:t xml:space="preserve">: </w:t>
+        <w:t>In order to</w:t>
       </w:r>
       <w:proofErr w:type="gramEnd"/>
+      <w:r>
+        <w:t xml:space="preserve"> show that g is convex by definition we would like to show: </w:t>
+      </w:r>
       <m:oMath>
         <m:r>
           <w:rPr>
@@ -2856,16 +2793,8 @@
         <w:rPr>
           <w:rFonts w:ascii="Cambria Math" w:eastAsiaTheme="minorEastAsia" w:hAnsi="Cambria Math"/>
         </w:rPr>
-        <w:t xml:space="preserve">Q1, we have seen </w:t>
-      </w:r>
-      <w:proofErr w:type="gramStart"/>
-      <w:r>
-        <w:rPr>
-          <w:rFonts w:ascii="Cambria Math" w:eastAsiaTheme="minorEastAsia" w:hAnsi="Cambria Math"/>
-        </w:rPr>
-        <w:t xml:space="preserve">that </w:t>
-      </w:r>
-      <w:proofErr w:type="gramEnd"/>
+        <w:t xml:space="preserve">Q1, we have seen that </w:t>
+      </w:r>
       <m:oMath>
         <m:sSub>
           <m:sSubPr>
@@ -2953,13 +2882,7 @@
               <w:rPr>
                 <w:rFonts w:ascii="Cambria Math" w:eastAsiaTheme="minorEastAsia" w:hAnsi="Cambria Math"/>
               </w:rPr>
-              <m:t>f</m:t>
-            </m:r>
-            <m:r>
-              <w:rPr>
-                <w:rFonts w:ascii="Cambria Math" w:eastAsiaTheme="minorEastAsia" w:hAnsi="Cambria Math"/>
-              </w:rPr>
-              <m:t>(Ax)</m:t>
+              <m:t>f(Ax)</m:t>
             </m:r>
           </m:sub>
         </m:sSub>
@@ -2974,16 +2897,8 @@
         <w:rPr>
           <w:rFonts w:ascii="Cambria Math" w:eastAsiaTheme="minorEastAsia" w:hAnsi="Cambria Math"/>
         </w:rPr>
-        <w:t xml:space="preserve">. So, given a </w:t>
-      </w:r>
-      <w:proofErr w:type="gramStart"/>
-      <w:r>
-        <w:rPr>
-          <w:rFonts w:ascii="Cambria Math" w:eastAsiaTheme="minorEastAsia" w:hAnsi="Cambria Math"/>
-        </w:rPr>
-        <w:t xml:space="preserve">vector </w:t>
-      </w:r>
-      <w:proofErr w:type="gramEnd"/>
+        <w:t xml:space="preserve">. So, given a vector </w:t>
+      </w:r>
       <m:oMath>
         <m:acc>
           <m:accPr>
@@ -3389,21 +3304,7 @@
         <w:rPr>
           <w:rFonts w:ascii="Cambria Math" w:eastAsiaTheme="minorEastAsia" w:hAnsi="Cambria Math"/>
         </w:rPr>
-        <w:t xml:space="preserve">And since f is convex, so is </w:t>
-      </w:r>
-      <w:proofErr w:type="gramStart"/>
-      <w:r>
-        <w:rPr>
-          <w:rFonts w:ascii="Cambria Math" w:eastAsiaTheme="minorEastAsia" w:hAnsi="Cambria Math"/>
-        </w:rPr>
-        <w:t>f(</w:t>
-      </w:r>
-      <w:proofErr w:type="gramEnd"/>
-      <w:r>
-        <w:rPr>
-          <w:rFonts w:ascii="Cambria Math" w:eastAsiaTheme="minorEastAsia" w:hAnsi="Cambria Math"/>
-        </w:rPr>
-        <w:t xml:space="preserve">Ax) (since we can use the transformation y=Ax), </w:t>
+        <w:t xml:space="preserve">And since f is convex, so is f(Ax) (since we can use the transformation y=Ax), </w:t>
       </w:r>
       <w:r>
         <w:rPr>
@@ -4285,13 +4186,8 @@
         </w:rPr>
       </w:pPr>
       <w:r>
-        <w:t xml:space="preserve">We </w:t>
-      </w:r>
-      <w:proofErr w:type="gramStart"/>
-      <w:r>
-        <w:t xml:space="preserve">define </w:t>
-      </w:r>
-      <w:proofErr w:type="gramEnd"/>
+        <w:t xml:space="preserve">We define </w:t>
+      </w:r>
       <m:oMath>
         <m:r>
           <w:rPr>
@@ -4318,7 +4214,21 @@
         <w:rPr>
           <w:rFonts w:eastAsiaTheme="minorEastAsia"/>
         </w:rPr>
-        <w:t xml:space="preserve"> are convex functions over , and that by definition of max, </w:t>
+        <w:t xml:space="preserve"> are convex functions </w:t>
+      </w:r>
+      <w:proofErr w:type="gramStart"/>
+      <w:r>
+        <w:rPr>
+          <w:rFonts w:eastAsiaTheme="minorEastAsia"/>
+        </w:rPr>
+        <w:t>over ,</w:t>
+      </w:r>
+      <w:proofErr w:type="gramEnd"/>
+      <w:r>
+        <w:rPr>
+          <w:rFonts w:eastAsiaTheme="minorEastAsia"/>
+        </w:rPr>
+        <w:t xml:space="preserve"> and that by definition of max, </w:t>
       </w:r>
       <m:oMath>
         <m:r>
@@ -5261,13 +5171,8 @@
         <w:t xml:space="preserve">So, </w:t>
       </w:r>
       <w:r>
-        <w:t xml:space="preserve">if we </w:t>
-      </w:r>
-      <w:proofErr w:type="gramStart"/>
-      <w:r>
-        <w:t xml:space="preserve">define </w:t>
-      </w:r>
-      <w:proofErr w:type="gramEnd"/>
+        <w:t xml:space="preserve">if we define </w:t>
+      </w:r>
       <m:oMath>
         <m:r>
           <w:rPr>
@@ -5981,13 +5886,7 @@
                 <w:rPr>
                   <w:rFonts w:ascii="Cambria Math" w:eastAsiaTheme="minorEastAsia" w:hAnsi="Cambria Math"/>
                 </w:rPr>
-                <m:t>1-</m:t>
-              </m:r>
-              <m:r>
-                <w:rPr>
-                  <w:rFonts w:ascii="Cambria Math" w:eastAsiaTheme="minorEastAsia" w:hAnsi="Cambria Math"/>
-                </w:rPr>
-                <m:t>λ</m:t>
+                <m:t>1-λ</m:t>
               </m:r>
             </m:e>
           </m:d>
@@ -6060,16 +5959,7 @@
                   <w:rPr>
                     <w:rFonts w:ascii="Cambria Math" w:eastAsiaTheme="minorEastAsia" w:hAnsi="Cambria Math"/>
                   </w:rPr>
-                  <m:t>g=</m:t>
-                </m:r>
-                <m:r>
-                  <m:rPr>
-                    <m:sty m:val="p"/>
-                  </m:rPr>
-                  <w:rPr>
-                    <w:rFonts w:ascii="Cambria Math" w:eastAsiaTheme="minorEastAsia" w:hAnsi="Cambria Math"/>
-                  </w:rPr>
-                  <m:t>max</m:t>
+                  <m:t>g=max</m:t>
                 </m:r>
               </m:e>
               <m:lim>
@@ -6147,6 +6037,654 @@
         <w:rPr>
           <w:rFonts w:ascii="Cambria Math" w:eastAsiaTheme="minorEastAsia" w:hAnsi="Cambria Math"/>
           <w:iCs/>
+        </w:rPr>
+      </w:pPr>
+      <w:r>
+        <w:rPr>
+          <w:rFonts w:ascii="Cambria Math" w:eastAsiaTheme="minorEastAsia" w:hAnsi="Cambria Math"/>
+          <w:iCs/>
+        </w:rPr>
+        <w:br w:type="page"/>
+      </w:r>
+    </w:p>
+    <w:p>
+      <w:pPr>
+        <w:pStyle w:val="Heading1"/>
+        <w:jc w:val="center"/>
+      </w:pPr>
+      <w:r>
+        <w:lastRenderedPageBreak/>
+        <w:t>Part 2</w:t>
+      </w:r>
+    </w:p>
+    <w:p>
+      <w:pPr>
+        <w:pStyle w:val="Heading1"/>
+      </w:pPr>
+      <w:r>
+        <w:t>1) Gradient descent</w:t>
+      </w:r>
+    </w:p>
+    <w:p>
+      <w:pPr>
+        <w:rPr>
+          <w:noProof/>
+        </w:rPr>
+      </w:pPr>
+      <w:r>
+        <w:rPr>
+          <w:noProof/>
+        </w:rPr>
+        <w:t>For the quardric function:</w:t>
+      </w:r>
+    </w:p>
+    <w:p>
+      <w:pPr>
+        <w:rPr>
+          <w:rFonts w:eastAsiaTheme="minorEastAsia"/>
+          <w:noProof/>
+        </w:rPr>
+      </w:pPr>
+      <m:oMath>
+        <m:r>
+          <w:rPr>
+            <w:rFonts w:ascii="Cambria Math" w:eastAsiaTheme="minorEastAsia" w:hAnsi="Cambria Math"/>
+          </w:rPr>
+          <m:t>f</m:t>
+        </m:r>
+        <m:d>
+          <m:dPr>
+            <m:ctrlPr>
+              <w:rPr>
+                <w:rFonts w:ascii="Cambria Math" w:eastAsiaTheme="minorEastAsia" w:hAnsi="Cambria Math"/>
+                <w:i/>
+              </w:rPr>
+            </m:ctrlPr>
+          </m:dPr>
+          <m:e>
+            <m:r>
+              <w:rPr>
+                <w:rFonts w:ascii="Cambria Math" w:eastAsiaTheme="minorEastAsia" w:hAnsi="Cambria Math"/>
+              </w:rPr>
+              <m:t>x</m:t>
+            </m:r>
+          </m:e>
+        </m:d>
+        <m:r>
+          <w:rPr>
+            <w:rFonts w:ascii="Cambria Math" w:eastAsiaTheme="minorEastAsia" w:hAnsi="Cambria Math"/>
+          </w:rPr>
+          <m:t xml:space="preserve">= </m:t>
+        </m:r>
+        <m:sSup>
+          <m:sSupPr>
+            <m:ctrlPr>
+              <w:rPr>
+                <w:rFonts w:ascii="Cambria Math" w:eastAsiaTheme="minorEastAsia" w:hAnsi="Cambria Math"/>
+                <w:i/>
+              </w:rPr>
+            </m:ctrlPr>
+          </m:sSupPr>
+          <m:e>
+            <m:f>
+              <m:fPr>
+                <m:ctrlPr>
+                  <w:rPr>
+                    <w:rFonts w:ascii="Cambria Math" w:eastAsiaTheme="minorEastAsia" w:hAnsi="Cambria Math"/>
+                    <w:i/>
+                  </w:rPr>
+                </m:ctrlPr>
+              </m:fPr>
+              <m:num>
+                <m:r>
+                  <w:rPr>
+                    <w:rFonts w:ascii="Cambria Math" w:eastAsiaTheme="minorEastAsia" w:hAnsi="Cambria Math"/>
+                  </w:rPr>
+                  <m:t>1</m:t>
+                </m:r>
+              </m:num>
+              <m:den>
+                <m:r>
+                  <w:rPr>
+                    <w:rFonts w:ascii="Cambria Math" w:eastAsiaTheme="minorEastAsia" w:hAnsi="Cambria Math"/>
+                  </w:rPr>
+                  <m:t>2</m:t>
+                </m:r>
+              </m:den>
+            </m:f>
+            <m:r>
+              <w:rPr>
+                <w:rFonts w:ascii="Cambria Math" w:eastAsiaTheme="minorEastAsia" w:hAnsi="Cambria Math"/>
+              </w:rPr>
+              <m:t>x</m:t>
+            </m:r>
+            <m:ctrlPr>
+              <w:rPr>
+                <w:rFonts w:ascii="Cambria Math" w:eastAsiaTheme="minorEastAsia" w:hAnsi="Cambria Math"/>
+                <w:i/>
+                <w:iCs/>
+              </w:rPr>
+            </m:ctrlPr>
+          </m:e>
+          <m:sup>
+            <m:r>
+              <w:rPr>
+                <w:rFonts w:ascii="Cambria Math" w:eastAsiaTheme="minorEastAsia" w:hAnsi="Cambria Math"/>
+              </w:rPr>
+              <m:t>T</m:t>
+            </m:r>
+          </m:sup>
+        </m:sSup>
+        <m:r>
+          <w:rPr>
+            <w:rFonts w:ascii="Cambria Math" w:eastAsiaTheme="minorEastAsia" w:hAnsi="Cambria Math"/>
+          </w:rPr>
+          <m:t>Qx</m:t>
+        </m:r>
+      </m:oMath>
+      <w:r>
+        <w:rPr>
+          <w:rFonts w:eastAsiaTheme="minorEastAsia"/>
+          <w:noProof/>
+        </w:rPr>
+        <w:t xml:space="preserve">,  </w:t>
+      </w:r>
+      <m:oMath>
+        <m:r>
+          <w:rPr>
+            <w:rFonts w:ascii="Cambria Math" w:eastAsiaTheme="minorEastAsia" w:hAnsi="Cambria Math"/>
+          </w:rPr>
+          <m:t>grad</m:t>
+        </m:r>
+        <m:d>
+          <m:dPr>
+            <m:ctrlPr>
+              <w:rPr>
+                <w:rFonts w:ascii="Cambria Math" w:eastAsiaTheme="minorEastAsia" w:hAnsi="Cambria Math"/>
+                <w:i/>
+              </w:rPr>
+            </m:ctrlPr>
+          </m:dPr>
+          <m:e>
+            <m:r>
+              <w:rPr>
+                <w:rFonts w:ascii="Cambria Math" w:eastAsiaTheme="minorEastAsia" w:hAnsi="Cambria Math"/>
+              </w:rPr>
+              <m:t>x</m:t>
+            </m:r>
+          </m:e>
+        </m:d>
+        <m:r>
+          <w:rPr>
+            <w:rFonts w:ascii="Cambria Math" w:eastAsiaTheme="minorEastAsia" w:hAnsi="Cambria Math"/>
+          </w:rPr>
+          <m:t>= Qx</m:t>
+        </m:r>
+        <m:r>
+          <w:rPr>
+            <w:rFonts w:ascii="Cambria Math" w:eastAsiaTheme="minorEastAsia" w:hAnsi="Cambria Math"/>
+          </w:rPr>
+          <m:t>,   H</m:t>
+        </m:r>
+        <m:d>
+          <m:dPr>
+            <m:ctrlPr>
+              <w:rPr>
+                <w:rFonts w:ascii="Cambria Math" w:eastAsiaTheme="minorEastAsia" w:hAnsi="Cambria Math"/>
+                <w:i/>
+              </w:rPr>
+            </m:ctrlPr>
+          </m:dPr>
+          <m:e>
+            <m:r>
+              <w:rPr>
+                <w:rFonts w:ascii="Cambria Math" w:eastAsiaTheme="minorEastAsia" w:hAnsi="Cambria Math"/>
+              </w:rPr>
+              <m:t>x</m:t>
+            </m:r>
+          </m:e>
+        </m:d>
+        <m:r>
+          <w:rPr>
+            <w:rFonts w:ascii="Cambria Math" w:eastAsiaTheme="minorEastAsia" w:hAnsi="Cambria Math"/>
+          </w:rPr>
+          <m:t>= Q</m:t>
+        </m:r>
+      </m:oMath>
+    </w:p>
+    <w:p>
+      <w:pPr>
+        <w:rPr>
+          <w:rFonts w:eastAsiaTheme="minorEastAsia"/>
+          <w:noProof/>
+        </w:rPr>
+      </w:pPr>
+      <w:r>
+        <w:rPr>
+          <w:rFonts w:eastAsiaTheme="minorEastAsia"/>
+          <w:noProof/>
+        </w:rPr>
+        <w:t>Rosenbrok function:</w:t>
+      </w:r>
+    </w:p>
+    <w:p>
+      <w:pPr>
+        <w:rPr>
+          <w:rFonts w:eastAsiaTheme="minorEastAsia"/>
+          <w:noProof/>
+        </w:rPr>
+      </w:pPr>
+      <w:r>
+        <w:rPr>
+          <w:noProof/>
+        </w:rPr>
+        <w:drawing>
+          <wp:inline distT="0" distB="0" distL="0" distR="0" wp14:anchorId="4662C2FD" wp14:editId="3F799B3C">
+            <wp:extent cx="2640842" cy="616776"/>
+            <wp:effectExtent l="0" t="0" r="7620" b="0"/>
+            <wp:docPr id="11" name="Picture 11"/>
+            <wp:cNvGraphicFramePr>
+              <a:graphicFrameLocks xmlns:a="http://schemas.openxmlformats.org/drawingml/2006/main" noChangeAspect="1"/>
+            </wp:cNvGraphicFramePr>
+            <a:graphic xmlns:a="http://schemas.openxmlformats.org/drawingml/2006/main">
+              <a:graphicData uri="http://schemas.openxmlformats.org/drawingml/2006/picture">
+                <pic:pic xmlns:pic="http://schemas.openxmlformats.org/drawingml/2006/picture">
+                  <pic:nvPicPr>
+                    <pic:cNvPr id="1" name=""/>
+                    <pic:cNvPicPr/>
+                  </pic:nvPicPr>
+                  <pic:blipFill>
+                    <a:blip r:embed="rId5"/>
+                    <a:stretch>
+                      <a:fillRect/>
+                    </a:stretch>
+                  </pic:blipFill>
+                  <pic:spPr>
+                    <a:xfrm>
+                      <a:off x="0" y="0"/>
+                      <a:ext cx="2670536" cy="623711"/>
+                    </a:xfrm>
+                    <a:prstGeom prst="rect">
+                      <a:avLst/>
+                    </a:prstGeom>
+                  </pic:spPr>
+                </pic:pic>
+              </a:graphicData>
+            </a:graphic>
+          </wp:inline>
+        </w:drawing>
+      </w:r>
+    </w:p>
+    <w:p>
+      <w:pPr>
+        <w:rPr>
+          <w:rFonts w:eastAsiaTheme="minorEastAsia"/>
+          <w:noProof/>
+        </w:rPr>
+      </w:pPr>
+      <w:r>
+        <w:rPr>
+          <w:rFonts w:eastAsiaTheme="minorEastAsia"/>
+          <w:noProof/>
+        </w:rPr>
+        <w:t>Grad(x) and H(x) in the apropiate manner (details in the python code).</w:t>
+      </w:r>
+    </w:p>
+    <w:p>
+      <w:r>
+        <w:rPr>
+          <w:noProof/>
+        </w:rPr>
+        <w:drawing>
+          <wp:inline distT="0" distB="0" distL="0" distR="0" wp14:anchorId="44132D98" wp14:editId="2EC902C0">
+            <wp:extent cx="2913797" cy="2309115"/>
+            <wp:effectExtent l="0" t="0" r="1270" b="0"/>
+            <wp:docPr id="7" name="Picture 7"/>
+            <wp:cNvGraphicFramePr>
+              <a:graphicFrameLocks xmlns:a="http://schemas.openxmlformats.org/drawingml/2006/main" noChangeAspect="1"/>
+            </wp:cNvGraphicFramePr>
+            <a:graphic xmlns:a="http://schemas.openxmlformats.org/drawingml/2006/main">
+              <a:graphicData uri="http://schemas.openxmlformats.org/drawingml/2006/picture">
+                <pic:pic xmlns:pic="http://schemas.openxmlformats.org/drawingml/2006/picture">
+                  <pic:nvPicPr>
+                    <pic:cNvPr id="1" name=""/>
+                    <pic:cNvPicPr/>
+                  </pic:nvPicPr>
+                  <pic:blipFill>
+                    <a:blip r:embed="rId6"/>
+                    <a:stretch>
+                      <a:fillRect/>
+                    </a:stretch>
+                  </pic:blipFill>
+                  <pic:spPr>
+                    <a:xfrm>
+                      <a:off x="0" y="0"/>
+                      <a:ext cx="2991555" cy="2370736"/>
+                    </a:xfrm>
+                    <a:prstGeom prst="rect">
+                      <a:avLst/>
+                    </a:prstGeom>
+                  </pic:spPr>
+                </pic:pic>
+              </a:graphicData>
+            </a:graphic>
+          </wp:inline>
+        </w:drawing>
+      </w:r>
+      <w:r>
+        <w:rPr>
+          <w:noProof/>
+        </w:rPr>
+        <w:t xml:space="preserve"> </w:t>
+      </w:r>
+      <w:r>
+        <w:rPr>
+          <w:noProof/>
+        </w:rPr>
+        <w:drawing>
+          <wp:inline distT="0" distB="0" distL="0" distR="0" wp14:anchorId="33991A38" wp14:editId="7F6F847D">
+            <wp:extent cx="2763893" cy="2286000"/>
+            <wp:effectExtent l="0" t="0" r="0" b="0"/>
+            <wp:docPr id="8" name="Picture 8"/>
+            <wp:cNvGraphicFramePr>
+              <a:graphicFrameLocks xmlns:a="http://schemas.openxmlformats.org/drawingml/2006/main" noChangeAspect="1"/>
+            </wp:cNvGraphicFramePr>
+            <a:graphic xmlns:a="http://schemas.openxmlformats.org/drawingml/2006/main">
+              <a:graphicData uri="http://schemas.openxmlformats.org/drawingml/2006/picture">
+                <pic:pic xmlns:pic="http://schemas.openxmlformats.org/drawingml/2006/picture">
+                  <pic:nvPicPr>
+                    <pic:cNvPr id="1" name=""/>
+                    <pic:cNvPicPr/>
+                  </pic:nvPicPr>
+                  <pic:blipFill>
+                    <a:blip r:embed="rId7"/>
+                    <a:stretch>
+                      <a:fillRect/>
+                    </a:stretch>
+                  </pic:blipFill>
+                  <pic:spPr>
+                    <a:xfrm>
+                      <a:off x="0" y="0"/>
+                      <a:ext cx="2787148" cy="2305234"/>
+                    </a:xfrm>
+                    <a:prstGeom prst="rect">
+                      <a:avLst/>
+                    </a:prstGeom>
+                  </pic:spPr>
+                </pic:pic>
+              </a:graphicData>
+            </a:graphic>
+          </wp:inline>
+        </w:drawing>
+      </w:r>
+    </w:p>
+    <w:p>
+      <w:r>
+        <w:t xml:space="preserve">Note, for </w:t>
+      </w:r>
+      <w:proofErr w:type="spellStart"/>
+      <w:r>
+        <w:t>Rosenbrok</w:t>
+      </w:r>
+      <w:proofErr w:type="spellEnd"/>
+      <w:r>
+        <w:t xml:space="preserve"> function we used (-</w:t>
+      </w:r>
+      <w:proofErr w:type="gramStart"/>
+      <w:r>
+        <w:t>1,-</w:t>
+      </w:r>
+      <w:proofErr w:type="gramEnd"/>
+      <w:r>
+        <w:t>1) as initial point.</w:t>
+      </w:r>
+    </w:p>
+    <w:p>
+      <w:r>
+        <w:rPr>
+          <w:noProof/>
+        </w:rPr>
+        <w:drawing>
+          <wp:inline distT="0" distB="0" distL="0" distR="0" wp14:anchorId="6D0F54DB" wp14:editId="64D0D7CC">
+            <wp:extent cx="2702257" cy="2113184"/>
+            <wp:effectExtent l="0" t="0" r="3175" b="1905"/>
+            <wp:docPr id="12" name="Picture 12"/>
+            <wp:cNvGraphicFramePr>
+              <a:graphicFrameLocks xmlns:a="http://schemas.openxmlformats.org/drawingml/2006/main" noChangeAspect="1"/>
+            </wp:cNvGraphicFramePr>
+            <a:graphic xmlns:a="http://schemas.openxmlformats.org/drawingml/2006/main">
+              <a:graphicData uri="http://schemas.openxmlformats.org/drawingml/2006/picture">
+                <pic:pic xmlns:pic="http://schemas.openxmlformats.org/drawingml/2006/picture">
+                  <pic:nvPicPr>
+                    <pic:cNvPr id="1" name=""/>
+                    <pic:cNvPicPr/>
+                  </pic:nvPicPr>
+                  <pic:blipFill>
+                    <a:blip r:embed="rId8"/>
+                    <a:stretch>
+                      <a:fillRect/>
+                    </a:stretch>
+                  </pic:blipFill>
+                  <pic:spPr>
+                    <a:xfrm>
+                      <a:off x="0" y="0"/>
+                      <a:ext cx="2734810" cy="2138640"/>
+                    </a:xfrm>
+                    <a:prstGeom prst="rect">
+                      <a:avLst/>
+                    </a:prstGeom>
+                  </pic:spPr>
+                </pic:pic>
+              </a:graphicData>
+            </a:graphic>
+          </wp:inline>
+        </w:drawing>
+      </w:r>
+    </w:p>
+    <w:p>
+      <w:r>
+        <w:t>A</w:t>
+      </w:r>
+      <w:r>
+        <w:t>s we can see, hence the function is ill-conditioned, and the gradient directions is just an approximation the convergence is very slow</w:t>
+      </w:r>
+      <w:r>
+        <w:t xml:space="preserve">. We </w:t>
+      </w:r>
+      <w:r>
+        <w:t>can see that hence the gradients are close to zero (eigen value is close to zero) the function value decreases slowly.</w:t>
+      </w:r>
+    </w:p>
+    <w:p>
+      <w:pPr>
+        <w:pStyle w:val="Heading1"/>
+      </w:pPr>
+      <w:r>
+        <w:lastRenderedPageBreak/>
+        <w:t xml:space="preserve">2) Newton method </w:t>
+      </w:r>
+    </w:p>
+    <w:p/>
+    <w:p>
+      <w:r>
+        <w:rPr>
+          <w:noProof/>
+        </w:rPr>
+        <w:drawing>
+          <wp:inline distT="0" distB="0" distL="0" distR="0" wp14:anchorId="46DD33EE" wp14:editId="2F1E05D5">
+            <wp:extent cx="2838734" cy="2314738"/>
+            <wp:effectExtent l="0" t="0" r="0" b="0"/>
+            <wp:docPr id="4" name="Picture 4"/>
+            <wp:cNvGraphicFramePr>
+              <a:graphicFrameLocks xmlns:a="http://schemas.openxmlformats.org/drawingml/2006/main" noChangeAspect="1"/>
+            </wp:cNvGraphicFramePr>
+            <a:graphic xmlns:a="http://schemas.openxmlformats.org/drawingml/2006/main">
+              <a:graphicData uri="http://schemas.openxmlformats.org/drawingml/2006/picture">
+                <pic:pic xmlns:pic="http://schemas.openxmlformats.org/drawingml/2006/picture">
+                  <pic:nvPicPr>
+                    <pic:cNvPr id="1" name=""/>
+                    <pic:cNvPicPr/>
+                  </pic:nvPicPr>
+                  <pic:blipFill>
+                    <a:blip r:embed="rId9"/>
+                    <a:stretch>
+                      <a:fillRect/>
+                    </a:stretch>
+                  </pic:blipFill>
+                  <pic:spPr>
+                    <a:xfrm>
+                      <a:off x="0" y="0"/>
+                      <a:ext cx="2891098" cy="2357436"/>
+                    </a:xfrm>
+                    <a:prstGeom prst="rect">
+                      <a:avLst/>
+                    </a:prstGeom>
+                  </pic:spPr>
+                </pic:pic>
+              </a:graphicData>
+            </a:graphic>
+          </wp:inline>
+        </w:drawing>
+      </w:r>
+      <w:r>
+        <w:rPr>
+          <w:noProof/>
+        </w:rPr>
+        <w:t xml:space="preserve"> </w:t>
+      </w:r>
+      <w:r>
+        <w:rPr>
+          <w:noProof/>
+        </w:rPr>
+        <w:drawing>
+          <wp:inline distT="0" distB="0" distL="0" distR="0" wp14:anchorId="78C4A45B" wp14:editId="6D4AB0DB">
+            <wp:extent cx="2886240" cy="2299648"/>
+            <wp:effectExtent l="0" t="0" r="0" b="5715"/>
+            <wp:docPr id="9" name="Picture 9"/>
+            <wp:cNvGraphicFramePr>
+              <a:graphicFrameLocks xmlns:a="http://schemas.openxmlformats.org/drawingml/2006/main" noChangeAspect="1"/>
+            </wp:cNvGraphicFramePr>
+            <a:graphic xmlns:a="http://schemas.openxmlformats.org/drawingml/2006/main">
+              <a:graphicData uri="http://schemas.openxmlformats.org/drawingml/2006/picture">
+                <pic:pic xmlns:pic="http://schemas.openxmlformats.org/drawingml/2006/picture">
+                  <pic:nvPicPr>
+                    <pic:cNvPr id="1" name=""/>
+                    <pic:cNvPicPr/>
+                  </pic:nvPicPr>
+                  <pic:blipFill>
+                    <a:blip r:embed="rId10"/>
+                    <a:stretch>
+                      <a:fillRect/>
+                    </a:stretch>
+                  </pic:blipFill>
+                  <pic:spPr>
+                    <a:xfrm>
+                      <a:off x="0" y="0"/>
+                      <a:ext cx="2903468" cy="2313375"/>
+                    </a:xfrm>
+                    <a:prstGeom prst="rect">
+                      <a:avLst/>
+                    </a:prstGeom>
+                  </pic:spPr>
+                </pic:pic>
+              </a:graphicData>
+            </a:graphic>
+          </wp:inline>
+        </w:drawing>
+      </w:r>
+    </w:p>
+    <w:p>
+      <w:r>
+        <w:t xml:space="preserve">As we can see, the </w:t>
+      </w:r>
+      <w:proofErr w:type="spellStart"/>
+      <w:r>
+        <w:t>Rosenbrok</w:t>
+      </w:r>
+      <w:proofErr w:type="spellEnd"/>
+      <w:r>
+        <w:t xml:space="preserve"> and the well-conditioned quadric function are converging much faster using the newton method then using just first order Taylor expansion.</w:t>
+      </w:r>
+    </w:p>
+    <w:p>
+      <w:r>
+        <w:t xml:space="preserve">Note, for </w:t>
+      </w:r>
+      <w:proofErr w:type="spellStart"/>
+      <w:r>
+        <w:t>Rosenbrok</w:t>
+      </w:r>
+      <w:proofErr w:type="spellEnd"/>
+      <w:r>
+        <w:t xml:space="preserve"> function we used (-</w:t>
+      </w:r>
+      <w:proofErr w:type="gramStart"/>
+      <w:r>
+        <w:t>1,-</w:t>
+      </w:r>
+      <w:proofErr w:type="gramEnd"/>
+      <w:r>
+        <w:t>1) as initial point.</w:t>
+      </w:r>
+    </w:p>
+    <w:p>
+      <w:r>
+        <w:rPr>
+          <w:noProof/>
+        </w:rPr>
+        <w:drawing>
+          <wp:inline distT="0" distB="0" distL="0" distR="0" wp14:anchorId="34A2DB5A" wp14:editId="41801EDB">
+            <wp:extent cx="2756848" cy="2219287"/>
+            <wp:effectExtent l="0" t="0" r="5715" b="0"/>
+            <wp:docPr id="10" name="Picture 10"/>
+            <wp:cNvGraphicFramePr>
+              <a:graphicFrameLocks xmlns:a="http://schemas.openxmlformats.org/drawingml/2006/main" noChangeAspect="1"/>
+            </wp:cNvGraphicFramePr>
+            <a:graphic xmlns:a="http://schemas.openxmlformats.org/drawingml/2006/main">
+              <a:graphicData uri="http://schemas.openxmlformats.org/drawingml/2006/picture">
+                <pic:pic xmlns:pic="http://schemas.openxmlformats.org/drawingml/2006/picture">
+                  <pic:nvPicPr>
+                    <pic:cNvPr id="1" name=""/>
+                    <pic:cNvPicPr/>
+                  </pic:nvPicPr>
+                  <pic:blipFill>
+                    <a:blip r:embed="rId11"/>
+                    <a:stretch>
+                      <a:fillRect/>
+                    </a:stretch>
+                  </pic:blipFill>
+                  <pic:spPr>
+                    <a:xfrm>
+                      <a:off x="0" y="0"/>
+                      <a:ext cx="2776383" cy="2235013"/>
+                    </a:xfrm>
+                    <a:prstGeom prst="rect">
+                      <a:avLst/>
+                    </a:prstGeom>
+                  </pic:spPr>
+                </pic:pic>
+              </a:graphicData>
+            </a:graphic>
+          </wp:inline>
+        </w:drawing>
+      </w:r>
+    </w:p>
+    <w:p>
+      <w:r>
+        <w:t xml:space="preserve">As we can see, the ill-conditioned quadric function is converging very fast despite being ill-conditioned. This is a result of using the Newton method on a quadric function, that insures that the Taylor expansion is accurate and gets to </w:t>
+      </w:r>
+      <w:r>
+        <w:t>a global minimum</w:t>
+      </w:r>
+      <w:r>
+        <w:t xml:space="preserve"> fast. </w:t>
+      </w:r>
+    </w:p>
+    <w:p>
+      <w:pPr>
+        <w:rPr>
+          <w:rFonts w:ascii="Cambria Math" w:eastAsiaTheme="minorEastAsia" w:hAnsi="Cambria Math"/>
+          <w:iCs/>
           <w:rtl/>
         </w:rPr>
       </w:pPr>
@@ -6164,7 +6702,7 @@
 </file>
 
 <file path=word/styles.xml><?xml version="1.0" encoding="utf-8"?>
-<w:styles xmlns:mc="http://schemas.openxmlformats.org/markup-compatibility/2006" xmlns:r="http://schemas.openxmlformats.org/officeDocument/2006/relationships" xmlns:w="http://schemas.openxmlformats.org/wordprocessingml/2006/main" xmlns:w14="http://schemas.microsoft.com/office/word/2010/wordml" xmlns:w15="http://schemas.microsoft.com/office/word/2012/wordml" mc:Ignorable="w14 w15">
+<w:styles xmlns:mc="http://schemas.openxmlformats.org/markup-compatibility/2006" xmlns:r="http://schemas.openxmlformats.org/officeDocument/2006/relationships" xmlns:w="http://schemas.openxmlformats.org/wordprocessingml/2006/main" xmlns:w14="http://schemas.microsoft.com/office/word/2010/wordml" xmlns:w15="http://schemas.microsoft.com/office/word/2012/wordml" xmlns:w16cid="http://schemas.microsoft.com/office/word/2016/wordml/cid" xmlns:w16se="http://schemas.microsoft.com/office/word/2015/wordml/symex" mc:Ignorable="w14 w15 w16se w16cid">
   <w:docDefaults>
     <w:rPrDefault>
       <w:rPr>
@@ -6180,7 +6718,7 @@
       </w:pPr>
     </w:pPrDefault>
   </w:docDefaults>
-  <w:latentStyles w:defLockedState="0" w:defUIPriority="99" w:defSemiHidden="0" w:defUnhideWhenUsed="0" w:defQFormat="0" w:count="371">
+  <w:latentStyles w:defLockedState="0" w:defUIPriority="99" w:defSemiHidden="0" w:defUnhideWhenUsed="0" w:defQFormat="0" w:count="375">
     <w:lsdException w:name="Normal" w:uiPriority="0" w:qFormat="1"/>
     <w:lsdException w:name="heading 1" w:uiPriority="9" w:qFormat="1"/>
     <w:lsdException w:name="heading 2" w:semiHidden="1" w:uiPriority="9" w:unhideWhenUsed="1" w:qFormat="1"/>
@@ -6286,7 +6824,6 @@
     <w:lsdException w:name="HTML Sample" w:semiHidden="1" w:unhideWhenUsed="1"/>
     <w:lsdException w:name="HTML Typewriter" w:semiHidden="1" w:unhideWhenUsed="1"/>
     <w:lsdException w:name="HTML Variable" w:semiHidden="1" w:unhideWhenUsed="1"/>
-    <w:lsdException w:name="Normal Table" w:semiHidden="1" w:unhideWhenUsed="1"/>
     <w:lsdException w:name="annotation subject" w:semiHidden="1" w:unhideWhenUsed="1"/>
     <w:lsdException w:name="No List" w:semiHidden="1" w:unhideWhenUsed="1"/>
     <w:lsdException w:name="Outline List 1" w:semiHidden="1" w:unhideWhenUsed="1"/>
@@ -6330,10 +6867,8 @@
     <w:lsdException w:name="Table Elegant" w:semiHidden="1" w:unhideWhenUsed="1"/>
     <w:lsdException w:name="Table Professional" w:semiHidden="1" w:unhideWhenUsed="1"/>
     <w:lsdException w:name="Table Subtle 1" w:semiHidden="1" w:unhideWhenUsed="1"/>
-    <w:lsdException w:name="Table Subtle 2" w:semiHidden="1" w:unhideWhenUsed="1"/>
     <w:lsdException w:name="Table Web 1" w:semiHidden="1" w:unhideWhenUsed="1"/>
     <w:lsdException w:name="Table Web 2" w:semiHidden="1" w:unhideWhenUsed="1"/>
-    <w:lsdException w:name="Table Web 3" w:semiHidden="1" w:unhideWhenUsed="1"/>
     <w:lsdException w:name="Balloon Text" w:semiHidden="1" w:unhideWhenUsed="1"/>
     <w:lsdException w:name="Table Grid" w:uiPriority="39"/>
     <w:lsdException w:name="Table Theme" w:semiHidden="1" w:unhideWhenUsed="1"/>
@@ -6552,6 +7087,10 @@
     <w:lsdException w:name="List Table 5 Dark Accent 6" w:uiPriority="50"/>
     <w:lsdException w:name="List Table 6 Colorful Accent 6" w:uiPriority="51"/>
     <w:lsdException w:name="List Table 7 Colorful Accent 6" w:uiPriority="52"/>
+    <w:lsdException w:name="Mention" w:semiHidden="1" w:unhideWhenUsed="1"/>
+    <w:lsdException w:name="Smart Hyperlink" w:semiHidden="1" w:unhideWhenUsed="1"/>
+    <w:lsdException w:name="Hashtag" w:semiHidden="1" w:unhideWhenUsed="1"/>
+    <w:lsdException w:name="Unresolved Mention" w:semiHidden="1" w:unhideWhenUsed="1"/>
   </w:latentStyles>
   <w:style w:type="paragraph" w:default="1" w:styleId="Normal">
     <w:name w:val="Normal"/>

</xml_diff>